<commit_message>
Added function for generating the tables and figures specified in the protocol.
</commit_message>
<xml_diff>
--- a/DrugsInPeds/documents/OHDSI Drug Utilization in Children Protocol.docx
+++ b/DrugsInPeds/documents/OHDSI Drug Utilization in Children Protocol.docx
@@ -119,6 +119,35 @@
     </w:p>
     <w:p>
       <w:r>
+        <w:t>Soo-</w:t>
+      </w:r>
+      <w:proofErr w:type="spellStart"/>
+      <w:r>
+        <w:t>Yeon</w:t>
+      </w:r>
+      <w:proofErr w:type="spellEnd"/>
+      <w:r>
+        <w:t xml:space="preserve"> Cho</w:t>
+      </w:r>
+      <w:r>
+        <w:t xml:space="preserve">, </w:t>
+      </w:r>
+      <w:proofErr w:type="spellStart"/>
+      <w:r>
+        <w:t>Ajou</w:t>
+      </w:r>
+      <w:proofErr w:type="spellEnd"/>
+      <w:r>
+        <w:t xml:space="preserve"> University School of Me</w:t>
+      </w:r>
+      <w:bookmarkStart w:id="0" w:name="_GoBack"/>
+      <w:bookmarkEnd w:id="0"/>
+      <w:r>
+        <w:t>dicine</w:t>
+      </w:r>
+    </w:p>
+    <w:p>
+      <w:r>
         <w:t xml:space="preserve">Jack Li, </w:t>
       </w:r>
       <w:r>
@@ -244,6 +273,15 @@
     <w:p/>
     <w:sdt>
       <w:sdtPr>
+        <w:rPr>
+          <w:rFonts w:asciiTheme="minorHAnsi" w:eastAsiaTheme="minorHAnsi" w:hAnsiTheme="minorHAnsi" w:cstheme="minorBidi"/>
+          <w:b w:val="0"/>
+          <w:bCs w:val="0"/>
+          <w:color w:val="auto"/>
+          <w:sz w:val="22"/>
+          <w:szCs w:val="22"/>
+          <w:lang w:eastAsia="en-US"/>
+        </w:rPr>
         <w:id w:val="-321667366"/>
         <w:docPartObj>
           <w:docPartGallery w:val="Table of Contents"/>
@@ -252,12 +290,7 @@
       </w:sdtPr>
       <w:sdtEndPr>
         <w:rPr>
-          <w:rFonts w:asciiTheme="minorHAnsi" w:eastAsiaTheme="minorHAnsi" w:hAnsiTheme="minorHAnsi" w:cstheme="minorBidi"/>
           <w:noProof/>
-          <w:color w:val="auto"/>
-          <w:sz w:val="22"/>
-          <w:szCs w:val="22"/>
-          <w:lang w:eastAsia="en-US"/>
         </w:rPr>
       </w:sdtEndPr>
       <w:sdtContent>
@@ -1209,14 +1242,14 @@
       <w:pPr>
         <w:pStyle w:val="Heading1"/>
       </w:pPr>
-      <w:bookmarkStart w:id="0" w:name="_Toc405127685"/>
-      <w:bookmarkStart w:id="1" w:name="_Toc429484217"/>
+      <w:bookmarkStart w:id="1" w:name="_Toc405127685"/>
+      <w:bookmarkStart w:id="2" w:name="_Toc429484217"/>
       <w:r>
         <w:lastRenderedPageBreak/>
         <w:t>Background</w:t>
       </w:r>
-      <w:bookmarkEnd w:id="0"/>
       <w:bookmarkEnd w:id="1"/>
+      <w:bookmarkEnd w:id="2"/>
     </w:p>
     <w:p>
       <w:r>
@@ -1398,13 +1431,13 @@
       <w:pPr>
         <w:pStyle w:val="Heading1"/>
       </w:pPr>
-      <w:bookmarkStart w:id="2" w:name="_Toc405127686"/>
-      <w:bookmarkStart w:id="3" w:name="_Toc429484218"/>
+      <w:bookmarkStart w:id="3" w:name="_Toc405127686"/>
+      <w:bookmarkStart w:id="4" w:name="_Toc429484218"/>
       <w:r>
         <w:t>Objective</w:t>
       </w:r>
-      <w:bookmarkEnd w:id="2"/>
       <w:bookmarkEnd w:id="3"/>
+      <w:bookmarkEnd w:id="4"/>
     </w:p>
     <w:p>
       <w:r>
@@ -1454,13 +1487,13 @@
       <w:pPr>
         <w:pStyle w:val="Heading1"/>
       </w:pPr>
-      <w:bookmarkStart w:id="4" w:name="_Toc405127687"/>
-      <w:bookmarkStart w:id="5" w:name="_Toc429484219"/>
+      <w:bookmarkStart w:id="5" w:name="_Toc405127687"/>
+      <w:bookmarkStart w:id="6" w:name="_Toc429484219"/>
       <w:r>
         <w:t>Data sources</w:t>
       </w:r>
-      <w:bookmarkEnd w:id="4"/>
       <w:bookmarkEnd w:id="5"/>
+      <w:bookmarkEnd w:id="6"/>
     </w:p>
     <w:p>
       <w:r>
@@ -1600,7 +1633,7 @@
       <w:pPr>
         <w:pStyle w:val="Heading2"/>
       </w:pPr>
-      <w:bookmarkStart w:id="6" w:name="_Toc429484220"/>
+      <w:bookmarkStart w:id="7" w:name="_Toc429484220"/>
       <w:proofErr w:type="spellStart"/>
       <w:r>
         <w:t>Ajou</w:t>
@@ -1609,7 +1642,7 @@
       <w:r>
         <w:t xml:space="preserve"> University School of Medicine (AUSOM)</w:t>
       </w:r>
-      <w:bookmarkEnd w:id="6"/>
+      <w:bookmarkEnd w:id="7"/>
     </w:p>
     <w:p>
       <w:pPr>
@@ -1810,7 +1843,7 @@
       <w:pPr>
         <w:pStyle w:val="Heading2"/>
       </w:pPr>
-      <w:bookmarkStart w:id="7" w:name="_Toc429484221"/>
+      <w:bookmarkStart w:id="8" w:name="_Toc429484221"/>
       <w:r>
         <w:t>Hong Kong Clinical Data</w:t>
       </w:r>
@@ -1820,7 +1853,7 @@
       <w:r>
         <w:t xml:space="preserve"> and Reporting System (CDARS)</w:t>
       </w:r>
-      <w:bookmarkEnd w:id="7"/>
+      <w:bookmarkEnd w:id="8"/>
     </w:p>
     <w:p>
       <w:r>
@@ -2267,11 +2300,11 @@
       <w:pPr>
         <w:pStyle w:val="Heading2"/>
       </w:pPr>
-      <w:bookmarkStart w:id="8" w:name="_Toc429484222"/>
+      <w:bookmarkStart w:id="9" w:name="_Toc429484222"/>
       <w:r>
         <w:t>Japan Medical Data Center (JMDC)</w:t>
       </w:r>
-      <w:bookmarkEnd w:id="8"/>
+      <w:bookmarkEnd w:id="9"/>
     </w:p>
     <w:p>
       <w:r>
@@ -2324,7 +2357,7 @@
       <w:pPr>
         <w:pStyle w:val="Heading2"/>
       </w:pPr>
-      <w:bookmarkStart w:id="9" w:name="_Toc429484223"/>
+      <w:bookmarkStart w:id="10" w:name="_Toc429484223"/>
       <w:r>
         <w:lastRenderedPageBreak/>
         <w:t>T</w:t>
@@ -2332,7 +2365,7 @@
       <w:r>
         <w:t>aiwan’s National Health Insurance Research Database (NHIRD)</w:t>
       </w:r>
-      <w:bookmarkEnd w:id="9"/>
+      <w:bookmarkEnd w:id="10"/>
     </w:p>
     <w:p>
       <w:r>
@@ -2361,7 +2394,7 @@
       <w:pPr>
         <w:pStyle w:val="Heading2"/>
       </w:pPr>
-      <w:bookmarkStart w:id="10" w:name="_Toc429484224"/>
+      <w:bookmarkStart w:id="11" w:name="_Toc429484224"/>
       <w:r>
         <w:t xml:space="preserve">Australian </w:t>
       </w:r>
@@ -2377,7 +2410,7 @@
       <w:r>
         <w:t xml:space="preserve"> 10% Sample Data</w:t>
       </w:r>
-      <w:bookmarkEnd w:id="10"/>
+      <w:bookmarkEnd w:id="11"/>
     </w:p>
     <w:p>
       <w:pPr>
@@ -2433,7 +2466,7 @@
       </w:r>
     </w:p>
     <w:p>
-      <w:bookmarkStart w:id="11" w:name="_Toc405127688"/>
+      <w:bookmarkStart w:id="12" w:name="_Toc405127688"/>
       <w:r>
         <w:rPr>
           <w:highlight w:val="yellow"/>
@@ -2445,11 +2478,11 @@
       <w:pPr>
         <w:pStyle w:val="Heading1"/>
       </w:pPr>
-      <w:bookmarkStart w:id="12" w:name="_Toc429484225"/>
+      <w:bookmarkStart w:id="13" w:name="_Toc429484225"/>
       <w:r>
         <w:t>Data collection</w:t>
       </w:r>
-      <w:bookmarkEnd w:id="12"/>
+      <w:bookmarkEnd w:id="13"/>
     </w:p>
     <w:p>
       <w:r>
@@ -2460,12 +2493,12 @@
       <w:pPr>
         <w:pStyle w:val="Heading1"/>
       </w:pPr>
-      <w:bookmarkStart w:id="13" w:name="_Toc429484226"/>
+      <w:bookmarkStart w:id="14" w:name="_Toc429484226"/>
       <w:r>
         <w:t>Population</w:t>
       </w:r>
-      <w:bookmarkEnd w:id="11"/>
-      <w:bookmarkEnd w:id="13"/>
+      <w:bookmarkEnd w:id="12"/>
+      <w:bookmarkEnd w:id="14"/>
     </w:p>
     <w:p>
       <w:r>
@@ -2518,13 +2551,13 @@
       <w:pPr>
         <w:pStyle w:val="Heading1"/>
       </w:pPr>
-      <w:bookmarkStart w:id="14" w:name="_Toc405127692"/>
-      <w:bookmarkStart w:id="15" w:name="_Toc429484227"/>
+      <w:bookmarkStart w:id="15" w:name="_Toc405127692"/>
+      <w:bookmarkStart w:id="16" w:name="_Toc429484227"/>
       <w:r>
         <w:t>Methods</w:t>
       </w:r>
-      <w:bookmarkEnd w:id="14"/>
       <w:bookmarkEnd w:id="15"/>
+      <w:bookmarkEnd w:id="16"/>
     </w:p>
     <w:p>
       <w:r>
@@ -2663,8 +2696,6 @@
       <w:r>
         <w:t xml:space="preserve"> will be incomplete, whereas in </w:t>
       </w:r>
-      <w:bookmarkStart w:id="16" w:name="_GoBack"/>
-      <w:bookmarkEnd w:id="16"/>
       <w:r>
         <w:t>PBS the</w:t>
       </w:r>
@@ -7737,7 +7768,7 @@
       <w:rPr>
         <w:noProof/>
       </w:rPr>
-      <w:t>6</w:t>
+      <w:t>2</w:t>
     </w:r>
     <w:r>
       <w:rPr>
@@ -10079,7 +10110,7 @@
 </file>
 
 <file path=customXml/itemProps1.xml><?xml version="1.0" encoding="utf-8"?>
-<ds:datastoreItem xmlns:ds="http://schemas.openxmlformats.org/officeDocument/2006/customXml" ds:itemID="{E5093A32-8AAE-4D9B-BC9B-1B29B2770905}">
+<ds:datastoreItem xmlns:ds="http://schemas.openxmlformats.org/officeDocument/2006/customXml" ds:itemID="{63C6879D-F248-485F-9609-6B4BB63B1AAA}">
   <ds:schemaRefs>
     <ds:schemaRef ds:uri="http://schemas.openxmlformats.org/officeDocument/2006/bibliography"/>
   </ds:schemaRefs>

</xml_diff>